<commit_message>
Added updated lab 5 files
</commit_message>
<xml_diff>
--- a/lab5/ATOC5860_applicationlab5.docx
+++ b/lab5/ATOC5860_applicationlab5.docx
@@ -1,6 +1,6 @@
 
 <file path=word/document.xml><?xml version="1.0" encoding="utf-8"?>
-<w:document xmlns:wpc="http://schemas.microsoft.com/office/word/2010/wordprocessingCanvas" xmlns:cx="http://schemas.microsoft.com/office/drawing/2014/chartex" xmlns:cx1="http://schemas.microsoft.com/office/drawing/2015/9/8/chartex" xmlns:cx2="http://schemas.microsoft.com/office/drawing/2015/10/21/chartex" xmlns:cx3="http://schemas.microsoft.com/office/drawing/2016/5/9/chartex" xmlns:cx4="http://schemas.microsoft.com/office/drawing/2016/5/10/chartex" xmlns:cx5="http://schemas.microsoft.com/office/drawing/2016/5/11/chartex" xmlns:cx6="http://schemas.microsoft.com/office/drawing/2016/5/12/chartex" xmlns:cx7="http://schemas.microsoft.com/office/drawing/2016/5/13/chartex" xmlns:cx8="http://schemas.microsoft.com/office/drawing/2016/5/14/chartex" xmlns:mc="http://schemas.openxmlformats.org/markup-compatibility/2006" xmlns:aink="http://schemas.microsoft.com/office/drawing/2016/ink" xmlns:am3d="http://schemas.microsoft.com/office/drawing/2017/model3d" xmlns:o="urn:schemas-microsoft-com:office:office" xmlns:r="http://schemas.openxmlformats.org/officeDocument/2006/relationships" xmlns:m="http://schemas.openxmlformats.org/officeDocument/2006/math" xmlns:v="urn:schemas-microsoft-com:vml" xmlns:wp14="http://schemas.microsoft.com/office/word/2010/wordprocessingDrawing" xmlns:wp="http://schemas.openxmlformats.org/drawingml/2006/wordprocessingDrawing" xmlns:w10="urn:schemas-microsoft-com:office:word" xmlns:w="http://schemas.openxmlformats.org/wordprocessingml/2006/main" xmlns:w14="http://schemas.microsoft.com/office/word/2010/wordml" xmlns:w15="http://schemas.microsoft.com/office/word/2012/wordml" xmlns:w16cex="http://schemas.microsoft.com/office/word/2018/wordml/cex" xmlns:w16cid="http://schemas.microsoft.com/office/word/2016/wordml/cid" xmlns:w16="http://schemas.microsoft.com/office/word/2018/wordml" xmlns:w16sdtdh="http://schemas.microsoft.com/office/word/2020/wordml/sdtdatahash" xmlns:w16se="http://schemas.microsoft.com/office/word/2015/wordml/symex" xmlns:wpg="http://schemas.microsoft.com/office/word/2010/wordprocessingGroup" xmlns:wpi="http://schemas.microsoft.com/office/word/2010/wordprocessingInk" xmlns:wne="http://schemas.microsoft.com/office/word/2006/wordml" xmlns:wps="http://schemas.microsoft.com/office/word/2010/wordprocessingShape" mc:Ignorable="w14 w15 w16se w16cid w16 w16cex w16sdtdh wp14">
+<w:document xmlns:wpc="http://schemas.microsoft.com/office/word/2010/wordprocessingCanvas" xmlns:cx="http://schemas.microsoft.com/office/drawing/2014/chartex" xmlns:cx1="http://schemas.microsoft.com/office/drawing/2015/9/8/chartex" xmlns:cx2="http://schemas.microsoft.com/office/drawing/2015/10/21/chartex" xmlns:cx3="http://schemas.microsoft.com/office/drawing/2016/5/9/chartex" xmlns:cx4="http://schemas.microsoft.com/office/drawing/2016/5/10/chartex" xmlns:cx5="http://schemas.microsoft.com/office/drawing/2016/5/11/chartex" xmlns:cx6="http://schemas.microsoft.com/office/drawing/2016/5/12/chartex" xmlns:cx7="http://schemas.microsoft.com/office/drawing/2016/5/13/chartex" xmlns:cx8="http://schemas.microsoft.com/office/drawing/2016/5/14/chartex" xmlns:mc="http://schemas.openxmlformats.org/markup-compatibility/2006" xmlns:aink="http://schemas.microsoft.com/office/drawing/2016/ink" xmlns:am3d="http://schemas.microsoft.com/office/drawing/2017/model3d" xmlns:o="urn:schemas-microsoft-com:office:office" xmlns:r="http://schemas.openxmlformats.org/officeDocument/2006/relationships" xmlns:m="http://schemas.openxmlformats.org/officeDocument/2006/math" xmlns:v="urn:schemas-microsoft-com:vml" xmlns:wp14="http://schemas.microsoft.com/office/word/2010/wordprocessingDrawing" xmlns:wp="http://schemas.openxmlformats.org/drawingml/2006/wordprocessingDrawing" xmlns:w10="urn:schemas-microsoft-com:office:word" xmlns:w="http://schemas.openxmlformats.org/wordprocessingml/2006/main" xmlns:w14="http://schemas.microsoft.com/office/word/2010/wordml" xmlns:w15="http://schemas.microsoft.com/office/word/2012/wordml" xmlns:w16cex="http://schemas.microsoft.com/office/word/2018/wordml/cex" xmlns:w16cid="http://schemas.microsoft.com/office/word/2016/wordml/cid" xmlns:w16="http://schemas.microsoft.com/office/word/2018/wordml" xmlns:w16se="http://schemas.microsoft.com/office/word/2015/wordml/symex" xmlns:wpg="http://schemas.microsoft.com/office/word/2010/wordprocessingGroup" xmlns:wpi="http://schemas.microsoft.com/office/word/2010/wordprocessingInk" xmlns:wne="http://schemas.microsoft.com/office/word/2006/wordml" xmlns:wps="http://schemas.microsoft.com/office/word/2010/wordprocessingShape" mc:Ignorable="w14 w15 w16se w16cid w16 w16cex wp14">
   <w:body>
     <w:p>
       <w:pPr>
@@ -225,6 +225,120 @@
       <w:pPr>
         <w:jc w:val="both"/>
         <w:rPr>
+          <w:bCs/>
+        </w:rPr>
+      </w:pPr>
+      <w:r>
+        <w:rPr>
+          <w:bCs/>
+        </w:rPr>
+        <w:t xml:space="preserve">Full: zero-pads the data to apply the window to all data points </w:t>
+      </w:r>
+      <w:r>
+        <w:rPr>
+          <w:bCs/>
+        </w:rPr>
+        <w:sym w:font="Wingdings" w:char="F0E0"/>
+      </w:r>
+      <w:r>
+        <w:rPr>
+          <w:bCs/>
+        </w:rPr>
+        <w:t xml:space="preserve"> returns array that has +1 points on the ends </w:t>
+      </w:r>
+      <w:r>
+        <w:rPr>
+          <w:bCs/>
+        </w:rPr>
+        <w:t xml:space="preserve">(for window length = 3) </w:t>
+      </w:r>
+    </w:p>
+    <w:p>
+      <w:pPr>
+        <w:jc w:val="both"/>
+        <w:rPr>
+          <w:bCs/>
+        </w:rPr>
+      </w:pPr>
+    </w:p>
+    <w:p>
+      <w:pPr>
+        <w:jc w:val="both"/>
+        <w:rPr>
+          <w:bCs/>
+        </w:rPr>
+      </w:pPr>
+      <w:r>
+        <w:rPr>
+          <w:bCs/>
+        </w:rPr>
+        <w:t xml:space="preserve">Same: returns array that is the same size as original data </w:t>
+      </w:r>
+      <w:r>
+        <w:rPr>
+          <w:bCs/>
+        </w:rPr>
+        <w:sym w:font="Wingdings" w:char="F0E0"/>
+      </w:r>
+      <w:r>
+        <w:rPr>
+          <w:bCs/>
+        </w:rPr>
+        <w:t xml:space="preserve"> zero pads are used to compute the end </w:t>
+      </w:r>
+      <w:proofErr w:type="gramStart"/>
+      <w:r>
+        <w:rPr>
+          <w:bCs/>
+        </w:rPr>
+        <w:t>points</w:t>
+      </w:r>
+      <w:proofErr w:type="gramEnd"/>
+      <w:r>
+        <w:rPr>
+          <w:bCs/>
+        </w:rPr>
+        <w:t xml:space="preserve"> but the very last values are dropped </w:t>
+      </w:r>
+    </w:p>
+    <w:p>
+      <w:pPr>
+        <w:jc w:val="both"/>
+        <w:rPr>
+          <w:bCs/>
+        </w:rPr>
+      </w:pPr>
+    </w:p>
+    <w:p>
+      <w:pPr>
+        <w:jc w:val="both"/>
+        <w:rPr>
+          <w:bCs/>
+        </w:rPr>
+      </w:pPr>
+      <w:r>
+        <w:rPr>
+          <w:bCs/>
+        </w:rPr>
+        <w:t xml:space="preserve">Valid: only returns values where the window can be applied </w:t>
+      </w:r>
+      <w:r>
+        <w:rPr>
+          <w:bCs/>
+        </w:rPr>
+        <w:sym w:font="Wingdings" w:char="F0E0"/>
+      </w:r>
+      <w:r>
+        <w:rPr>
+          <w:bCs/>
+        </w:rPr>
+        <w:t xml:space="preserve"> end points are dropped </w:t>
+      </w:r>
+    </w:p>
+    <w:p>
+      <w:pPr>
+        <w:jc w:val="both"/>
+        <w:rPr>
           <w:b/>
         </w:rPr>
       </w:pPr>
@@ -453,6 +567,75 @@
     </w:p>
     <w:p>
       <w:pPr>
+        <w:rPr>
+          <w:rFonts w:ascii="Times New Roman" w:eastAsia="Times New Roman" w:hAnsi="Times New Roman" w:cs="Times New Roman"/>
+        </w:rPr>
+      </w:pPr>
+      <w:r>
+        <w:rPr>
+          <w:noProof/>
+        </w:rPr>
+        <w:lastRenderedPageBreak/>
+        <w:drawing>
+          <wp:inline distT="0" distB="0" distL="0" distR="0" wp14:anchorId="27FB0C5C" wp14:editId="12108347">
+            <wp:extent cx="5486400" cy="1538605"/>
+            <wp:effectExtent l="0" t="0" r="0" b="0"/>
+            <wp:docPr id="1" name="Picture 1" descr="A picture containing text, antenna&#10;&#10;Description automatically generated"/>
+            <wp:cNvGraphicFramePr>
+              <a:graphicFrameLocks xmlns:a="http://schemas.openxmlformats.org/drawingml/2006/main" noChangeAspect="1"/>
+            </wp:cNvGraphicFramePr>
+            <a:graphic xmlns:a="http://schemas.openxmlformats.org/drawingml/2006/main">
+              <a:graphicData uri="http://schemas.openxmlformats.org/drawingml/2006/picture">
+                <pic:pic xmlns:pic="http://schemas.openxmlformats.org/drawingml/2006/picture">
+                  <pic:nvPicPr>
+                    <pic:cNvPr id="1" name="Picture 1" descr="A picture containing text, antenna&#10;&#10;Description automatically generated"/>
+                    <pic:cNvPicPr>
+                      <a:picLocks noChangeAspect="1" noChangeArrowheads="1"/>
+                    </pic:cNvPicPr>
+                  </pic:nvPicPr>
+                  <pic:blipFill>
+                    <a:blip r:embed="rId4">
+                      <a:extLst>
+                        <a:ext uri="{28A0092B-C50C-407E-A947-70E740481C1C}">
+                          <a14:useLocalDpi xmlns:a14="http://schemas.microsoft.com/office/drawing/2010/main" val="0"/>
+                        </a:ext>
+                      </a:extLst>
+                    </a:blip>
+                    <a:srcRect/>
+                    <a:stretch>
+                      <a:fillRect/>
+                    </a:stretch>
+                  </pic:blipFill>
+                  <pic:spPr bwMode="auto">
+                    <a:xfrm>
+                      <a:off x="0" y="0"/>
+                      <a:ext cx="5486400" cy="1538605"/>
+                    </a:xfrm>
+                    <a:prstGeom prst="rect">
+                      <a:avLst/>
+                    </a:prstGeom>
+                    <a:noFill/>
+                    <a:ln>
+                      <a:noFill/>
+                    </a:ln>
+                  </pic:spPr>
+                </pic:pic>
+              </a:graphicData>
+            </a:graphic>
+          </wp:inline>
+        </w:drawing>
+      </w:r>
+    </w:p>
+    <w:p>
+      <w:pPr>
+        <w:jc w:val="both"/>
+      </w:pPr>
+      <w:r>
+        <w:t xml:space="preserve">We should only be able to remove the noise which is any frequencies higher than the input frequencies. </w:t>
+      </w:r>
+    </w:p>
+    <w:p>
+      <w:pPr>
         <w:jc w:val="both"/>
       </w:pPr>
     </w:p>
@@ -480,19 +663,993 @@
       </w:r>
       <w:proofErr w:type="spellEnd"/>
       <w:r>
-        <w:t xml:space="preserve">, which applies both a forward and a backward running average.  Try different filter types – What is the influence of the length of the smoothing window or weighted average that is applied (e.g., 1-1-1 filter vs. 1-1-1-1-1 filter)?  What is the influence of the amplitude of the smoothing window or the weighted </w:t>
-      </w:r>
-      <w:r>
+        <w:t>, which applies both a forward and a backward running average.  Try different filter types – What is the influence of the length of the smoothing window or weighted average that is applied (e.g., 1-1-1 filter vs. 1-1-1-1-1 filter)?  What is the influence of the amplitude of the smoothing window or the weighted average that is applied (e.g., 1-1-1 filter vs. 1-2-1 filter)?  Tinker with different filters and see what the impact is on the filtering that you obtain.</w:t>
+      </w:r>
+    </w:p>
+    <w:p>
+      <w:pPr>
+        <w:jc w:val="both"/>
+        <w:rPr>
+          <w:b/>
+        </w:rPr>
+      </w:pPr>
+    </w:p>
+    <w:p>
+      <w:pPr>
+        <w:jc w:val="both"/>
+        <w:rPr>
+          <w:bCs/>
+        </w:rPr>
+      </w:pPr>
+      <w:r>
+        <w:rPr>
+          <w:bCs/>
+        </w:rPr>
+        <w:t xml:space="preserve">The 1-1-1 and 1-2-1 filtered timeseries look very similar. The 1-1-1 filtered timeseries has even less noise since it is a moving average over 5 points instead of 3. </w:t>
+      </w:r>
+    </w:p>
+    <w:p>
+      <w:pPr>
+        <w:jc w:val="both"/>
+        <w:rPr>
+          <w:b/>
+        </w:rPr>
+      </w:pPr>
+    </w:p>
+    <w:p>
+      <w:pPr>
+        <w:jc w:val="both"/>
+      </w:pPr>
+      <w:r>
+        <w:t xml:space="preserve">3) </w:t>
+      </w:r>
+      <w:r>
+        <w:t xml:space="preserve">Apply a </w:t>
+      </w:r>
+      <w:proofErr w:type="spellStart"/>
+      <w:r>
+        <w:t>Lanczos</w:t>
+      </w:r>
+      <w:proofErr w:type="spellEnd"/>
+      <w:r>
+        <w:t xml:space="preserve"> filter to remove high frequency noise (i.e., to smooth the data).  What is the influence of increasing/decreasing the window length on the smoothing and the response function (Moving Window Weights) in the </w:t>
+      </w:r>
+      <w:proofErr w:type="spellStart"/>
+      <w:r>
+        <w:t>Lanczos</w:t>
+      </w:r>
+      <w:proofErr w:type="spellEnd"/>
+      <w:r>
+        <w:t xml:space="preserve"> filter?  What is the influence of increasing/decreasing the cutoff on the smoothing and the response function?</w:t>
+      </w:r>
+    </w:p>
+    <w:p>
+      <w:pPr>
+        <w:jc w:val="both"/>
+      </w:pPr>
+    </w:p>
+    <w:p>
+      <w:pPr>
+        <w:jc w:val="both"/>
+      </w:pPr>
+      <w:r>
+        <w:t xml:space="preserve">Larger window = more smoothing, response function is also smoother </w:t>
+      </w:r>
+    </w:p>
+    <w:p>
+      <w:pPr>
+        <w:jc w:val="both"/>
+      </w:pPr>
+      <w:r>
+        <w:t xml:space="preserve">Increasing the cutoff = more weight concentrated in the center of the window </w:t>
+      </w:r>
+    </w:p>
+    <w:p>
+      <w:pPr>
+        <w:jc w:val="both"/>
+      </w:pPr>
+      <w:r>
+        <w:t xml:space="preserve">Decreasing the cutoff = more weight concentrated on the end of the window </w:t>
+      </w:r>
+    </w:p>
+    <w:p>
+      <w:pPr>
+        <w:rPr>
+          <w:rFonts w:ascii="Times New Roman" w:eastAsia="Times New Roman" w:hAnsi="Times New Roman" w:cs="Times New Roman"/>
+        </w:rPr>
+      </w:pPr>
+      <w:r>
+        <w:rPr>
+          <w:noProof/>
+        </w:rPr>
         <w:lastRenderedPageBreak/>
-        <w:t>average that is applied (e.g., 1-1-1 filter vs. 1-2-1 filter)?  Tinker with different filters and see what the impact is on the filtering that you obtain.</w:t>
-      </w:r>
-    </w:p>
-    <w:p>
-      <w:pPr>
-        <w:jc w:val="both"/>
-        <w:rPr>
-          <w:b/>
-        </w:rPr>
+        <w:drawing>
+          <wp:inline distT="0" distB="0" distL="0" distR="0" wp14:anchorId="24A63A96" wp14:editId="543C8A57">
+            <wp:extent cx="5486400" cy="3116580"/>
+            <wp:effectExtent l="0" t="0" r="0" b="0"/>
+            <wp:docPr id="2" name="Picture 2" descr="Graphical user interface&#10;&#10;Description automatically generated"/>
+            <wp:cNvGraphicFramePr>
+              <a:graphicFrameLocks xmlns:a="http://schemas.openxmlformats.org/drawingml/2006/main" noChangeAspect="1"/>
+            </wp:cNvGraphicFramePr>
+            <a:graphic xmlns:a="http://schemas.openxmlformats.org/drawingml/2006/main">
+              <a:graphicData uri="http://schemas.openxmlformats.org/drawingml/2006/picture">
+                <pic:pic xmlns:pic="http://schemas.openxmlformats.org/drawingml/2006/picture">
+                  <pic:nvPicPr>
+                    <pic:cNvPr id="2" name="Picture 2" descr="Graphical user interface&#10;&#10;Description automatically generated"/>
+                    <pic:cNvPicPr>
+                      <a:picLocks noChangeAspect="1" noChangeArrowheads="1"/>
+                    </pic:cNvPicPr>
+                  </pic:nvPicPr>
+                  <pic:blipFill>
+                    <a:blip r:embed="rId5">
+                      <a:extLst>
+                        <a:ext uri="{28A0092B-C50C-407E-A947-70E740481C1C}">
+                          <a14:useLocalDpi xmlns:a14="http://schemas.microsoft.com/office/drawing/2010/main" val="0"/>
+                        </a:ext>
+                      </a:extLst>
+                    </a:blip>
+                    <a:srcRect/>
+                    <a:stretch>
+                      <a:fillRect/>
+                    </a:stretch>
+                  </pic:blipFill>
+                  <pic:spPr bwMode="auto">
+                    <a:xfrm>
+                      <a:off x="0" y="0"/>
+                      <a:ext cx="5486400" cy="3116580"/>
+                    </a:xfrm>
+                    <a:prstGeom prst="rect">
+                      <a:avLst/>
+                    </a:prstGeom>
+                    <a:noFill/>
+                    <a:ln>
+                      <a:noFill/>
+                    </a:ln>
+                  </pic:spPr>
+                </pic:pic>
+              </a:graphicData>
+            </a:graphic>
+          </wp:inline>
+        </w:drawing>
+      </w:r>
+    </w:p>
+    <w:p>
+      <w:pPr>
+        <w:jc w:val="both"/>
+      </w:pPr>
+      <w:r>
+        <w:t>Window = 25, Cutoff = 1/11</w:t>
+      </w:r>
+    </w:p>
+    <w:p>
+      <w:pPr>
+        <w:jc w:val="both"/>
+      </w:pPr>
+    </w:p>
+    <w:p>
+      <w:pPr>
+        <w:rPr>
+          <w:rFonts w:ascii="Times New Roman" w:eastAsia="Times New Roman" w:hAnsi="Times New Roman" w:cs="Times New Roman"/>
+        </w:rPr>
+      </w:pPr>
+      <w:r>
+        <w:rPr>
+          <w:noProof/>
+        </w:rPr>
+        <w:drawing>
+          <wp:inline distT="0" distB="0" distL="0" distR="0" wp14:anchorId="3E534B0B" wp14:editId="776D4D20">
+            <wp:extent cx="5486400" cy="3116580"/>
+            <wp:effectExtent l="0" t="0" r="0" b="0"/>
+            <wp:docPr id="3" name="Picture 3" descr="Graphical user interface&#10;&#10;Description automatically generated"/>
+            <wp:cNvGraphicFramePr>
+              <a:graphicFrameLocks xmlns:a="http://schemas.openxmlformats.org/drawingml/2006/main" noChangeAspect="1"/>
+            </wp:cNvGraphicFramePr>
+            <a:graphic xmlns:a="http://schemas.openxmlformats.org/drawingml/2006/main">
+              <a:graphicData uri="http://schemas.openxmlformats.org/drawingml/2006/picture">
+                <pic:pic xmlns:pic="http://schemas.openxmlformats.org/drawingml/2006/picture">
+                  <pic:nvPicPr>
+                    <pic:cNvPr id="3" name="Picture 3" descr="Graphical user interface&#10;&#10;Description automatically generated"/>
+                    <pic:cNvPicPr>
+                      <a:picLocks noChangeAspect="1" noChangeArrowheads="1"/>
+                    </pic:cNvPicPr>
+                  </pic:nvPicPr>
+                  <pic:blipFill>
+                    <a:blip r:embed="rId6">
+                      <a:extLst>
+                        <a:ext uri="{28A0092B-C50C-407E-A947-70E740481C1C}">
+                          <a14:useLocalDpi xmlns:a14="http://schemas.microsoft.com/office/drawing/2010/main" val="0"/>
+                        </a:ext>
+                      </a:extLst>
+                    </a:blip>
+                    <a:srcRect/>
+                    <a:stretch>
+                      <a:fillRect/>
+                    </a:stretch>
+                  </pic:blipFill>
+                  <pic:spPr bwMode="auto">
+                    <a:xfrm>
+                      <a:off x="0" y="0"/>
+                      <a:ext cx="5486400" cy="3116580"/>
+                    </a:xfrm>
+                    <a:prstGeom prst="rect">
+                      <a:avLst/>
+                    </a:prstGeom>
+                    <a:noFill/>
+                    <a:ln>
+                      <a:noFill/>
+                    </a:ln>
+                  </pic:spPr>
+                </pic:pic>
+              </a:graphicData>
+            </a:graphic>
+          </wp:inline>
+        </w:drawing>
+      </w:r>
+    </w:p>
+    <w:p>
+      <w:pPr>
+        <w:jc w:val="both"/>
+      </w:pPr>
+      <w:r>
+        <w:t xml:space="preserve">Window = 5, cutoff = 1/11 </w:t>
+      </w:r>
+    </w:p>
+    <w:p>
+      <w:pPr>
+        <w:jc w:val="both"/>
+      </w:pPr>
+    </w:p>
+    <w:p>
+      <w:pPr>
+        <w:rPr>
+          <w:rFonts w:ascii="Times New Roman" w:eastAsia="Times New Roman" w:hAnsi="Times New Roman" w:cs="Times New Roman"/>
+        </w:rPr>
+      </w:pPr>
+      <w:r>
+        <w:rPr>
+          <w:noProof/>
+        </w:rPr>
+        <w:lastRenderedPageBreak/>
+        <w:drawing>
+          <wp:inline distT="0" distB="0" distL="0" distR="0" wp14:anchorId="72B28A9F" wp14:editId="4A67BDAF">
+            <wp:extent cx="5486400" cy="3116580"/>
+            <wp:effectExtent l="0" t="0" r="0" b="0"/>
+            <wp:docPr id="4" name="Picture 4" descr="Graphical user interface&#10;&#10;Description automatically generated"/>
+            <wp:cNvGraphicFramePr>
+              <a:graphicFrameLocks xmlns:a="http://schemas.openxmlformats.org/drawingml/2006/main" noChangeAspect="1"/>
+            </wp:cNvGraphicFramePr>
+            <a:graphic xmlns:a="http://schemas.openxmlformats.org/drawingml/2006/main">
+              <a:graphicData uri="http://schemas.openxmlformats.org/drawingml/2006/picture">
+                <pic:pic xmlns:pic="http://schemas.openxmlformats.org/drawingml/2006/picture">
+                  <pic:nvPicPr>
+                    <pic:cNvPr id="4" name="Picture 4" descr="Graphical user interface&#10;&#10;Description automatically generated"/>
+                    <pic:cNvPicPr>
+                      <a:picLocks noChangeAspect="1" noChangeArrowheads="1"/>
+                    </pic:cNvPicPr>
+                  </pic:nvPicPr>
+                  <pic:blipFill>
+                    <a:blip r:embed="rId7">
+                      <a:extLst>
+                        <a:ext uri="{28A0092B-C50C-407E-A947-70E740481C1C}">
+                          <a14:useLocalDpi xmlns:a14="http://schemas.microsoft.com/office/drawing/2010/main" val="0"/>
+                        </a:ext>
+                      </a:extLst>
+                    </a:blip>
+                    <a:srcRect/>
+                    <a:stretch>
+                      <a:fillRect/>
+                    </a:stretch>
+                  </pic:blipFill>
+                  <pic:spPr bwMode="auto">
+                    <a:xfrm>
+                      <a:off x="0" y="0"/>
+                      <a:ext cx="5486400" cy="3116580"/>
+                    </a:xfrm>
+                    <a:prstGeom prst="rect">
+                      <a:avLst/>
+                    </a:prstGeom>
+                    <a:noFill/>
+                    <a:ln>
+                      <a:noFill/>
+                    </a:ln>
+                  </pic:spPr>
+                </pic:pic>
+              </a:graphicData>
+            </a:graphic>
+          </wp:inline>
+        </w:drawing>
+      </w:r>
+    </w:p>
+    <w:p>
+      <w:pPr>
+        <w:jc w:val="both"/>
+      </w:pPr>
+      <w:r>
+        <w:t xml:space="preserve">Window = 25, cutoff = 11/100 </w:t>
+      </w:r>
+    </w:p>
+    <w:p>
+      <w:pPr>
+        <w:jc w:val="both"/>
+      </w:pPr>
+    </w:p>
+    <w:p>
+      <w:pPr>
+        <w:jc w:val="both"/>
+      </w:pPr>
+    </w:p>
+    <w:p>
+      <w:pPr>
+        <w:jc w:val="both"/>
+      </w:pPr>
+      <w:r>
+        <w:t>4) Apply a Butterworth filter, a recursive filter.  Compare the response function (Moving Window Weights) with the non-recursive filters analyzed above.</w:t>
+      </w:r>
+    </w:p>
+    <w:p>
+      <w:pPr>
+        <w:rPr>
+          <w:rFonts w:ascii="Times New Roman" w:eastAsia="Times New Roman" w:hAnsi="Times New Roman" w:cs="Times New Roman"/>
+        </w:rPr>
+      </w:pPr>
+      <w:r>
+        <w:rPr>
+          <w:noProof/>
+        </w:rPr>
+        <w:drawing>
+          <wp:inline distT="0" distB="0" distL="0" distR="0" wp14:anchorId="7DC56D36" wp14:editId="1C08F1FF">
+            <wp:extent cx="5486400" cy="3120390"/>
+            <wp:effectExtent l="0" t="0" r="0" b="0"/>
+            <wp:docPr id="5" name="Picture 5" descr="Graphical user interface, chart, line chart&#10;&#10;Description automatically generated"/>
+            <wp:cNvGraphicFramePr>
+              <a:graphicFrameLocks xmlns:a="http://schemas.openxmlformats.org/drawingml/2006/main" noChangeAspect="1"/>
+            </wp:cNvGraphicFramePr>
+            <a:graphic xmlns:a="http://schemas.openxmlformats.org/drawingml/2006/main">
+              <a:graphicData uri="http://schemas.openxmlformats.org/drawingml/2006/picture">
+                <pic:pic xmlns:pic="http://schemas.openxmlformats.org/drawingml/2006/picture">
+                  <pic:nvPicPr>
+                    <pic:cNvPr id="5" name="Picture 5" descr="Graphical user interface, chart, line chart&#10;&#10;Description automatically generated"/>
+                    <pic:cNvPicPr>
+                      <a:picLocks noChangeAspect="1" noChangeArrowheads="1"/>
+                    </pic:cNvPicPr>
+                  </pic:nvPicPr>
+                  <pic:blipFill>
+                    <a:blip r:embed="rId8">
+                      <a:extLst>
+                        <a:ext uri="{28A0092B-C50C-407E-A947-70E740481C1C}">
+                          <a14:useLocalDpi xmlns:a14="http://schemas.microsoft.com/office/drawing/2010/main" val="0"/>
+                        </a:ext>
+                      </a:extLst>
+                    </a:blip>
+                    <a:srcRect/>
+                    <a:stretch>
+                      <a:fillRect/>
+                    </a:stretch>
+                  </pic:blipFill>
+                  <pic:spPr bwMode="auto">
+                    <a:xfrm>
+                      <a:off x="0" y="0"/>
+                      <a:ext cx="5486400" cy="3120390"/>
+                    </a:xfrm>
+                    <a:prstGeom prst="rect">
+                      <a:avLst/>
+                    </a:prstGeom>
+                    <a:noFill/>
+                    <a:ln>
+                      <a:noFill/>
+                    </a:ln>
+                  </pic:spPr>
+                </pic:pic>
+              </a:graphicData>
+            </a:graphic>
+          </wp:inline>
+        </w:drawing>
+      </w:r>
+    </w:p>
+    <w:p>
+      <w:pPr>
+        <w:jc w:val="both"/>
+      </w:pPr>
+    </w:p>
+    <w:p>
+      <w:pPr>
+        <w:jc w:val="both"/>
+      </w:pPr>
+      <w:r>
+        <w:t xml:space="preserve">The response function for the Butterworth filter looks like a mix of the response functions using a smaller and larger window length of the smoothing function for the </w:t>
+      </w:r>
+      <w:proofErr w:type="spellStart"/>
+      <w:r>
+        <w:t>Lanczos</w:t>
+      </w:r>
+      <w:proofErr w:type="spellEnd"/>
+      <w:r>
+        <w:t xml:space="preserve"> filter. </w:t>
+      </w:r>
+    </w:p>
+    <w:p>
+      <w:pPr>
+        <w:jc w:val="both"/>
+      </w:pPr>
+    </w:p>
+    <w:p>
+      <w:pPr>
+        <w:jc w:val="both"/>
+        <w:rPr>
+          <w:b/>
+          <w:u w:val="single"/>
+        </w:rPr>
+      </w:pPr>
+    </w:p>
+    <w:p>
+      <w:pPr>
+        <w:rPr>
+          <w:b/>
+          <w:u w:val="single"/>
+        </w:rPr>
+      </w:pPr>
+      <w:r>
+        <w:rPr>
+          <w:b/>
+          <w:u w:val="single"/>
+        </w:rPr>
+        <w:lastRenderedPageBreak/>
+        <w:t>Notebook #3</w:t>
+      </w:r>
+      <w:r>
+        <w:rPr>
+          <w:b/>
+          <w:u w:val="single"/>
+        </w:rPr>
+        <w:t xml:space="preserve"> – </w:t>
+      </w:r>
+      <w:r>
+        <w:rPr>
+          <w:b/>
+          <w:u w:val="single"/>
+        </w:rPr>
+        <w:t>Filtering ENSO data</w:t>
+      </w:r>
+    </w:p>
+    <w:p>
+      <w:pPr>
+        <w:jc w:val="both"/>
+        <w:rPr>
+          <w:b/>
+          <w:color w:val="3366FF"/>
+        </w:rPr>
+      </w:pPr>
+      <w:r>
+        <w:rPr>
+          <w:b/>
+          <w:color w:val="3366FF"/>
+        </w:rPr>
+        <w:t>ATOC5860</w:t>
+      </w:r>
+      <w:r>
+        <w:rPr>
+          <w:b/>
+          <w:color w:val="3366FF"/>
+        </w:rPr>
+        <w:t>_applicationlab5_mrbutterworth_example</w:t>
+      </w:r>
+      <w:r>
+        <w:rPr>
+          <w:b/>
+          <w:color w:val="3366FF"/>
+        </w:rPr>
+        <w:t>.</w:t>
+      </w:r>
+      <w:r>
+        <w:rPr>
+          <w:b/>
+          <w:color w:val="3366FF"/>
+        </w:rPr>
+        <w:t>ipynb</w:t>
+      </w:r>
+    </w:p>
+    <w:p>
+      <w:pPr>
+        <w:jc w:val="both"/>
+        <w:rPr>
+          <w:b/>
+        </w:rPr>
+      </w:pPr>
+    </w:p>
+    <w:p>
+      <w:pPr>
+        <w:jc w:val="both"/>
+        <w:rPr>
+          <w:b/>
+        </w:rPr>
+      </w:pPr>
+      <w:r>
+        <w:rPr>
+          <w:b/>
+        </w:rPr>
+        <w:t>LEARNING GOALS:</w:t>
+      </w:r>
+    </w:p>
+    <w:p>
+      <w:pPr>
+        <w:jc w:val="both"/>
+      </w:pPr>
+      <w:r>
+        <w:t xml:space="preserve">1) </w:t>
+      </w:r>
+      <w:r>
+        <w:t>Assess the influence of filtering on data in both the time domain (i.e., in time series plots) and the spectral domain (i.e., in plots of the power spectra).</w:t>
+      </w:r>
+    </w:p>
+    <w:p>
+      <w:pPr>
+        <w:jc w:val="both"/>
+      </w:pPr>
+      <w:r>
+        <w:t>2</w:t>
+      </w:r>
+      <w:r>
+        <w:t xml:space="preserve">) </w:t>
+      </w:r>
+      <w:r>
+        <w:t>Apply a Butterworth filter to remove power of specific frequencies from a time series.</w:t>
+      </w:r>
+    </w:p>
+    <w:p>
+      <w:pPr>
+        <w:jc w:val="both"/>
+      </w:pPr>
+      <w:r>
+        <w:t xml:space="preserve">3) Contrast the influence of differing window weights on the filtered dataset both in the time domain and the spectral domain. </w:t>
+      </w:r>
+    </w:p>
+    <w:p>
+      <w:pPr>
+        <w:jc w:val="both"/>
+      </w:pPr>
+      <w:r>
+        <w:t>4) Calculate the response function using the Convolution Theorem.</w:t>
+      </w:r>
+    </w:p>
+    <w:p>
+      <w:pPr>
+        <w:jc w:val="both"/>
+      </w:pPr>
+      <w:r>
+        <w:t xml:space="preserve">5) Assess why the python function </w:t>
+      </w:r>
+      <w:proofErr w:type="spellStart"/>
+      <w:r>
+        <w:t>filtfilt</w:t>
+      </w:r>
+      <w:proofErr w:type="spellEnd"/>
+      <w:r>
+        <w:t xml:space="preserve"> is filtering twice.</w:t>
+      </w:r>
+    </w:p>
+    <w:p>
+      <w:pPr>
+        <w:jc w:val="both"/>
+        <w:rPr>
+          <w:b/>
+          <w:u w:val="single"/>
+        </w:rPr>
+      </w:pPr>
+    </w:p>
+    <w:p>
+      <w:pPr>
+        <w:jc w:val="both"/>
+      </w:pPr>
+      <w:r>
+        <w:rPr>
+          <w:b/>
+        </w:rPr>
+        <w:t xml:space="preserve">DATA and </w:t>
+      </w:r>
+      <w:r>
+        <w:rPr>
+          <w:b/>
+        </w:rPr>
+        <w:t>UNDERLYING SCIENCE</w:t>
+      </w:r>
+      <w:r>
+        <w:rPr>
+          <w:b/>
+        </w:rPr>
+        <w:t>:</w:t>
+      </w:r>
+      <w:r>
+        <w:t xml:space="preserve">  </w:t>
+      </w:r>
+    </w:p>
+    <w:p>
+      <w:pPr>
+        <w:jc w:val="both"/>
+      </w:pPr>
+      <w:r>
+        <w:t xml:space="preserve">In this notebook, you analyze monthly sea surface temperature anomalies in the Nino3.4 region from the Community Earth System (CESM) Large Ensemble project fully coupled 1850 control run (http://www.cesm.ucar.edu/projects/community-projects/LENS/). A reminder that </w:t>
+      </w:r>
+      <w:proofErr w:type="gramStart"/>
+      <w:r>
+        <w:t>an</w:t>
+      </w:r>
+      <w:proofErr w:type="gramEnd"/>
+      <w:r>
+        <w:t xml:space="preserve"> pre-industrial control run has perpetual 1850 conditions (i.e., they have constant 1850 climate). The file containing the data is in netcdf4 format: CESM1_LENS_Coupled_Control.cvdp_data.401-2200.nc</w:t>
+      </w:r>
+    </w:p>
+    <w:p>
+      <w:pPr>
+        <w:jc w:val="both"/>
+      </w:pPr>
+    </w:p>
+    <w:p>
+      <w:pPr>
+        <w:jc w:val="both"/>
+        <w:rPr>
+          <w:i/>
+          <w:u w:val="single"/>
+        </w:rPr>
+      </w:pPr>
+      <w:r>
+        <w:rPr>
+          <w:i/>
+          <w:u w:val="single"/>
+        </w:rPr>
+        <w:t>Does this all look and s</w:t>
+      </w:r>
+      <w:r>
+        <w:rPr>
+          <w:i/>
+          <w:u w:val="single"/>
+        </w:rPr>
+        <w:t>ound</w:t>
+      </w:r>
+      <w:r>
+        <w:rPr>
+          <w:i/>
+          <w:u w:val="single"/>
+        </w:rPr>
+        <w:t xml:space="preserve"> really</w:t>
+      </w:r>
+      <w:r>
+        <w:rPr>
+          <w:i/>
+          <w:u w:val="single"/>
+        </w:rPr>
+        <w:t xml:space="preserve"> familiar? </w:t>
+      </w:r>
+      <w:r>
+        <w:rPr>
+          <w:i/>
+          <w:u w:val="single"/>
+        </w:rPr>
+        <w:t xml:space="preserve">It should!! </w:t>
+      </w:r>
+      <w:r>
+        <w:rPr>
+          <w:i/>
+          <w:u w:val="single"/>
+        </w:rPr>
+        <w:t xml:space="preserve">This dataset </w:t>
+      </w:r>
+      <w:r>
+        <w:rPr>
+          <w:i/>
+          <w:u w:val="single"/>
+        </w:rPr>
+        <w:t>is the</w:t>
+      </w:r>
+      <w:r>
+        <w:rPr>
+          <w:i/>
+          <w:u w:val="single"/>
+        </w:rPr>
+        <w:t xml:space="preserve"> same one you analyzed in Homework #4.</w:t>
+      </w:r>
+    </w:p>
+    <w:p>
+      <w:pPr>
+        <w:jc w:val="both"/>
+        <w:rPr>
+          <w:b/>
+        </w:rPr>
+      </w:pPr>
+    </w:p>
+    <w:p>
+      <w:pPr>
+        <w:jc w:val="both"/>
+      </w:pPr>
+      <w:r>
+        <w:rPr>
+          <w:b/>
+        </w:rPr>
+        <w:t>Questions to guide your analysis of Notebook #3</w:t>
+      </w:r>
+      <w:r>
+        <w:rPr>
+          <w:b/>
+        </w:rPr>
+        <w:t>:</w:t>
+      </w:r>
+      <w:r>
+        <w:t xml:space="preserve">  </w:t>
+      </w:r>
+    </w:p>
+    <w:p>
+      <w:pPr>
+        <w:jc w:val="both"/>
+      </w:pPr>
+    </w:p>
+    <w:p>
+      <w:pPr>
+        <w:jc w:val="both"/>
+      </w:pPr>
+      <w:r>
+        <w:t xml:space="preserve">1) </w:t>
+      </w:r>
+      <w:r>
+        <w:rPr>
+          <w:u w:val="single"/>
+        </w:rPr>
+        <w:t xml:space="preserve">Look at your data! </w:t>
+      </w:r>
+      <w:r>
+        <w:t>Read in your data</w:t>
+      </w:r>
+      <w:r>
+        <w:t xml:space="preserve"> and Make a plot of your data</w:t>
+      </w:r>
+      <w:r>
+        <w:t xml:space="preserve">.  Make sure your data </w:t>
+      </w:r>
+      <w:r>
+        <w:t>are anomalies</w:t>
+      </w:r>
+      <w:r>
+        <w:t xml:space="preserve"> (i.e., the mean has been removed).</w:t>
+      </w:r>
+      <w:r>
+        <w:t xml:space="preserve">  Look at your data.  Do you see variance at frequencies that you might be able to remove? </w:t>
+      </w:r>
+    </w:p>
+    <w:p>
+      <w:pPr>
+        <w:jc w:val="both"/>
+        <w:rPr>
+          <w:b/>
+          <w:u w:val="single"/>
+        </w:rPr>
+      </w:pPr>
+    </w:p>
+    <w:p>
+      <w:pPr>
+        <w:rPr>
+          <w:rFonts w:ascii="Times New Roman" w:eastAsia="Times New Roman" w:hAnsi="Times New Roman" w:cs="Times New Roman"/>
+        </w:rPr>
+      </w:pPr>
+      <w:r>
+        <w:rPr>
+          <w:b/>
+          <w:noProof/>
+          <w:u w:val="single"/>
+        </w:rPr>
+        <w:drawing>
+          <wp:inline distT="0" distB="0" distL="0" distR="0" wp14:anchorId="6E5E53E5" wp14:editId="2F48C448">
+            <wp:extent cx="5486400" cy="1537335"/>
+            <wp:effectExtent l="0" t="0" r="0" b="0"/>
+            <wp:docPr id="6" name="Picture 6" descr="A picture containing text, chime, nail, tool&#10;&#10;Description automatically generated"/>
+            <wp:cNvGraphicFramePr>
+              <a:graphicFrameLocks xmlns:a="http://schemas.openxmlformats.org/drawingml/2006/main" noChangeAspect="1"/>
+            </wp:cNvGraphicFramePr>
+            <a:graphic xmlns:a="http://schemas.openxmlformats.org/drawingml/2006/main">
+              <a:graphicData uri="http://schemas.openxmlformats.org/drawingml/2006/picture">
+                <pic:pic xmlns:pic="http://schemas.openxmlformats.org/drawingml/2006/picture">
+                  <pic:nvPicPr>
+                    <pic:cNvPr id="6" name="Picture 6" descr="A picture containing text, chime, nail, tool&#10;&#10;Description automatically generated"/>
+                    <pic:cNvPicPr>
+                      <a:picLocks noChangeAspect="1" noChangeArrowheads="1"/>
+                    </pic:cNvPicPr>
+                  </pic:nvPicPr>
+                  <pic:blipFill>
+                    <a:blip r:embed="rId9">
+                      <a:extLst>
+                        <a:ext uri="{28A0092B-C50C-407E-A947-70E740481C1C}">
+                          <a14:useLocalDpi xmlns:a14="http://schemas.microsoft.com/office/drawing/2010/main" val="0"/>
+                        </a:ext>
+                      </a:extLst>
+                    </a:blip>
+                    <a:srcRect/>
+                    <a:stretch>
+                      <a:fillRect/>
+                    </a:stretch>
+                  </pic:blipFill>
+                  <pic:spPr bwMode="auto">
+                    <a:xfrm>
+                      <a:off x="0" y="0"/>
+                      <a:ext cx="5486400" cy="1537335"/>
+                    </a:xfrm>
+                    <a:prstGeom prst="rect">
+                      <a:avLst/>
+                    </a:prstGeom>
+                    <a:noFill/>
+                    <a:ln>
+                      <a:noFill/>
+                    </a:ln>
+                  </pic:spPr>
+                </pic:pic>
+              </a:graphicData>
+            </a:graphic>
+          </wp:inline>
+        </w:drawing>
+      </w:r>
+    </w:p>
+    <w:p>
+      <w:pPr>
+        <w:jc w:val="both"/>
+        <w:rPr>
+          <w:b/>
+          <w:u w:val="single"/>
+        </w:rPr>
+      </w:pPr>
+    </w:p>
+    <w:p>
+      <w:pPr>
+        <w:jc w:val="both"/>
+        <w:rPr>
+          <w:bCs/>
+        </w:rPr>
+      </w:pPr>
+      <w:r>
+        <w:rPr>
+          <w:bCs/>
+        </w:rPr>
+        <w:t xml:space="preserve">We may want to remove the high frequency noise. Also, the seasonal cycle if it has not already been removed. </w:t>
+      </w:r>
+    </w:p>
+    <w:p>
+      <w:pPr>
+        <w:jc w:val="both"/>
+        <w:rPr>
+          <w:b/>
+          <w:u w:val="single"/>
+        </w:rPr>
+      </w:pPr>
+    </w:p>
+    <w:p>
+      <w:pPr>
+        <w:jc w:val="both"/>
+      </w:pPr>
+      <w:r>
+        <w:t xml:space="preserve">2) </w:t>
+      </w:r>
+      <w:r>
+        <w:rPr>
+          <w:u w:val="single"/>
+        </w:rPr>
+        <w:t xml:space="preserve">Calculate the power spectrum of your </w:t>
+      </w:r>
+      <w:r>
+        <w:rPr>
+          <w:u w:val="single"/>
+        </w:rPr>
+        <w:t xml:space="preserve">original </w:t>
+      </w:r>
+      <w:r>
+        <w:rPr>
+          <w:u w:val="single"/>
+        </w:rPr>
+        <w:t>data.</w:t>
+      </w:r>
+      <w:r>
+        <w:t xml:space="preserve"> </w:t>
+      </w:r>
+      <w:r>
+        <w:t xml:space="preserve">Calculate the power spectra of the Nino3.4 SST index (variable called “nino34”) in the fully coupled model 1850 control run.  </w:t>
+      </w:r>
+      <w:r>
+        <w:lastRenderedPageBreak/>
+        <w:t xml:space="preserve">Apply the analysis to the first 700 years </w:t>
+      </w:r>
+      <w:r>
+        <w:t>of the run</w:t>
+      </w:r>
+      <w:r>
+        <w:t xml:space="preserve">. Use Welch’s method (WOSA!) with a </w:t>
+      </w:r>
+      <w:proofErr w:type="spellStart"/>
+      <w:r>
+        <w:t>Hanning</w:t>
+      </w:r>
+      <w:proofErr w:type="spellEnd"/>
+      <w:r>
+        <w:t xml:space="preserve"> window and a window length of 50 years. Make a plot of normaliz</w:t>
+      </w:r>
+      <w:r>
+        <w:t>ed spectral power vs. frequency.  Where is their power that you might be able to remove with filtering?</w:t>
+      </w:r>
+    </w:p>
+    <w:p>
+      <w:pPr>
+        <w:jc w:val="both"/>
+      </w:pPr>
+    </w:p>
+    <w:p>
+      <w:pPr>
+        <w:rPr>
+          <w:rFonts w:ascii="Times New Roman" w:eastAsia="Times New Roman" w:hAnsi="Times New Roman" w:cs="Times New Roman"/>
+        </w:rPr>
+      </w:pPr>
+      <w:r>
+        <w:rPr>
+          <w:noProof/>
+        </w:rPr>
+        <w:drawing>
+          <wp:inline distT="0" distB="0" distL="0" distR="0" wp14:anchorId="276D3327" wp14:editId="33515C52">
+            <wp:extent cx="5486400" cy="1788795"/>
+            <wp:effectExtent l="0" t="0" r="0" b="0"/>
+            <wp:docPr id="7" name="Picture 7" descr="A picture containing shoji, tiled&#10;&#10;Description automatically generated"/>
+            <wp:cNvGraphicFramePr>
+              <a:graphicFrameLocks xmlns:a="http://schemas.openxmlformats.org/drawingml/2006/main" noChangeAspect="1"/>
+            </wp:cNvGraphicFramePr>
+            <a:graphic xmlns:a="http://schemas.openxmlformats.org/drawingml/2006/main">
+              <a:graphicData uri="http://schemas.openxmlformats.org/drawingml/2006/picture">
+                <pic:pic xmlns:pic="http://schemas.openxmlformats.org/drawingml/2006/picture">
+                  <pic:nvPicPr>
+                    <pic:cNvPr id="7" name="Picture 7" descr="A picture containing shoji, tiled&#10;&#10;Description automatically generated"/>
+                    <pic:cNvPicPr>
+                      <a:picLocks noChangeAspect="1" noChangeArrowheads="1"/>
+                    </pic:cNvPicPr>
+                  </pic:nvPicPr>
+                  <pic:blipFill>
+                    <a:blip r:embed="rId10">
+                      <a:extLst>
+                        <a:ext uri="{28A0092B-C50C-407E-A947-70E740481C1C}">
+                          <a14:useLocalDpi xmlns:a14="http://schemas.microsoft.com/office/drawing/2010/main" val="0"/>
+                        </a:ext>
+                      </a:extLst>
+                    </a:blip>
+                    <a:srcRect/>
+                    <a:stretch>
+                      <a:fillRect/>
+                    </a:stretch>
+                  </pic:blipFill>
+                  <pic:spPr bwMode="auto">
+                    <a:xfrm>
+                      <a:off x="0" y="0"/>
+                      <a:ext cx="5486400" cy="1788795"/>
+                    </a:xfrm>
+                    <a:prstGeom prst="rect">
+                      <a:avLst/>
+                    </a:prstGeom>
+                    <a:noFill/>
+                    <a:ln>
+                      <a:noFill/>
+                    </a:ln>
+                  </pic:spPr>
+                </pic:pic>
+              </a:graphicData>
+            </a:graphic>
+          </wp:inline>
+        </w:drawing>
+      </w:r>
+    </w:p>
+    <w:p>
+      <w:pPr>
+        <w:jc w:val="both"/>
+      </w:pPr>
+    </w:p>
+    <w:p>
+      <w:pPr>
+        <w:jc w:val="both"/>
+      </w:pPr>
+      <w:r>
+        <w:t xml:space="preserve">There is power at both the high frequency and at the very low frequency that we may want to remove. The ENSO peak frequency is concentrated towards the lower-middle frequencies. Maybe a bandpass filter would be best here. </w:t>
+      </w:r>
+    </w:p>
+    <w:p>
+      <w:pPr>
+        <w:jc w:val="both"/>
       </w:pPr>
     </w:p>
     <w:p>
@@ -503,580 +1660,364 @@
         <w:t xml:space="preserve">3) </w:t>
       </w:r>
       <w:r>
-        <w:t xml:space="preserve">Apply a </w:t>
+        <w:rPr>
+          <w:u w:val="single"/>
+        </w:rPr>
+        <w:t>Apply a Butterworth Filter.</w:t>
+      </w:r>
+      <w:r>
+        <w:t xml:space="preserve"> Use a Butterworth filter to remove all spectral power at frequencies greater than 0.04 per month (i.e., less than 2 year). Use an order 1 Butterworth filter (N=1, 1 weight).  Replot the original data and the filtered data. Calculate the power spectra of your filtered data.  Assess the influence of your filtering in both in time domain (i.e., by comparing the original data time series and filtered time series data) and the frequency domain (i.e., by comparing the power spectrum of the original data and the power spectrum of the filtered data).  Look at the response function of the filter in spectral domain using the convolution theorem. </w:t>
+      </w:r>
+      <w:proofErr w:type="gramStart"/>
+      <w:r>
+        <w:t>Well</w:t>
+      </w:r>
+      <w:proofErr w:type="gramEnd"/>
+      <w:r>
+        <w:t xml:space="preserve"> that was pretty boring… we still have most of the power retained….</w:t>
+      </w:r>
+    </w:p>
+    <w:p>
+      <w:pPr>
+        <w:jc w:val="both"/>
+      </w:pPr>
+    </w:p>
+    <w:p>
+      <w:pPr>
+        <w:rPr>
+          <w:rFonts w:ascii="Times New Roman" w:eastAsia="Times New Roman" w:hAnsi="Times New Roman" w:cs="Times New Roman"/>
+        </w:rPr>
+      </w:pPr>
+      <w:r>
+        <w:rPr>
+          <w:noProof/>
+        </w:rPr>
+        <w:lastRenderedPageBreak/>
+        <w:drawing>
+          <wp:inline distT="0" distB="0" distL="0" distR="0" wp14:anchorId="020839AD" wp14:editId="73A17E07">
+            <wp:extent cx="5486400" cy="4696460"/>
+            <wp:effectExtent l="0" t="0" r="0" b="0"/>
+            <wp:docPr id="8" name="Picture 8" descr="A picture containing graphical user interface&#10;&#10;Description automatically generated"/>
+            <wp:cNvGraphicFramePr>
+              <a:graphicFrameLocks xmlns:a="http://schemas.openxmlformats.org/drawingml/2006/main" noChangeAspect="1"/>
+            </wp:cNvGraphicFramePr>
+            <a:graphic xmlns:a="http://schemas.openxmlformats.org/drawingml/2006/main">
+              <a:graphicData uri="http://schemas.openxmlformats.org/drawingml/2006/picture">
+                <pic:pic xmlns:pic="http://schemas.openxmlformats.org/drawingml/2006/picture">
+                  <pic:nvPicPr>
+                    <pic:cNvPr id="8" name="Picture 8" descr="A picture containing graphical user interface&#10;&#10;Description automatically generated"/>
+                    <pic:cNvPicPr>
+                      <a:picLocks noChangeAspect="1" noChangeArrowheads="1"/>
+                    </pic:cNvPicPr>
+                  </pic:nvPicPr>
+                  <pic:blipFill>
+                    <a:blip r:embed="rId11">
+                      <a:extLst>
+                        <a:ext uri="{28A0092B-C50C-407E-A947-70E740481C1C}">
+                          <a14:useLocalDpi xmlns:a14="http://schemas.microsoft.com/office/drawing/2010/main" val="0"/>
+                        </a:ext>
+                      </a:extLst>
+                    </a:blip>
+                    <a:srcRect/>
+                    <a:stretch>
+                      <a:fillRect/>
+                    </a:stretch>
+                  </pic:blipFill>
+                  <pic:spPr bwMode="auto">
+                    <a:xfrm>
+                      <a:off x="0" y="0"/>
+                      <a:ext cx="5486400" cy="4696460"/>
+                    </a:xfrm>
+                    <a:prstGeom prst="rect">
+                      <a:avLst/>
+                    </a:prstGeom>
+                    <a:noFill/>
+                    <a:ln>
+                      <a:noFill/>
+                    </a:ln>
+                  </pic:spPr>
+                </pic:pic>
+              </a:graphicData>
+            </a:graphic>
+          </wp:inline>
+        </w:drawing>
+      </w:r>
+    </w:p>
+    <w:p>
+      <w:pPr>
+        <w:jc w:val="both"/>
+      </w:pPr>
+    </w:p>
+    <w:p>
+      <w:pPr>
+        <w:jc w:val="both"/>
+      </w:pPr>
+    </w:p>
+    <w:p>
+      <w:pPr>
+        <w:jc w:val="both"/>
+      </w:pPr>
+    </w:p>
+    <w:p>
+      <w:pPr>
+        <w:jc w:val="both"/>
+      </w:pPr>
+      <w:r>
+        <w:t xml:space="preserve">4) </w:t>
+      </w:r>
+      <w:r>
+        <w:rPr>
+          <w:u w:val="single"/>
+        </w:rPr>
+        <w:t xml:space="preserve">Let’s apply another </w:t>
+      </w:r>
+      <w:r>
+        <w:rPr>
+          <w:u w:val="single"/>
+        </w:rPr>
+        <w:t>Butterworth Filter</w:t>
+      </w:r>
+      <w:r>
+        <w:rPr>
+          <w:u w:val="single"/>
+        </w:rPr>
+        <w:t xml:space="preserve"> and this time really get rid of ENSO power!</w:t>
+      </w:r>
+      <w:r>
+        <w:rPr>
+          <w:u w:val="single"/>
+        </w:rPr>
+        <w:t>.</w:t>
+      </w:r>
+      <w:r>
+        <w:t xml:space="preserve"> Let’s really have some fun with the Butterworth filter and have a big impact on our data...  Let’s remove ENSO variability from our original timeseries.  Apply the Butterworth filter but this time change the frequency that you are cutting off to 0.01 per month (i.e., remove all power with timescales less than 8 years).  Use an order 1 filter (N=1). Replot the original data and the filtered data. Calculate the power spectra of your filtered data. Assess the influence of your filtering in both in time domain (i.e., by comparing the original data time series and filtered time series data) and the frequency domain (i.e., by comparing the power spectrum of the original data and the power spectrum of the filtered data).</w:t>
+      </w:r>
+      <w:r>
+        <w:t xml:space="preserve"> </w:t>
+      </w:r>
+      <w:r>
+        <w:t>Look at the response function of the filter in spectral domain using the convolution theorem.</w:t>
+      </w:r>
+    </w:p>
+    <w:p>
+      <w:pPr>
+        <w:jc w:val="both"/>
+      </w:pPr>
+    </w:p>
+    <w:p>
+      <w:pPr>
+        <w:rPr>
+          <w:rFonts w:ascii="Times New Roman" w:eastAsia="Times New Roman" w:hAnsi="Times New Roman" w:cs="Times New Roman"/>
+        </w:rPr>
+      </w:pPr>
+      <w:r>
+        <w:rPr>
+          <w:noProof/>
+        </w:rPr>
+        <w:lastRenderedPageBreak/>
+        <w:drawing>
+          <wp:inline distT="0" distB="0" distL="0" distR="0" wp14:anchorId="0DCA6EEB" wp14:editId="61309C91">
+            <wp:extent cx="5486400" cy="4696460"/>
+            <wp:effectExtent l="0" t="0" r="0" b="0"/>
+            <wp:docPr id="9" name="Picture 9" descr="Graphical user interface&#10;&#10;Description automatically generated"/>
+            <wp:cNvGraphicFramePr>
+              <a:graphicFrameLocks xmlns:a="http://schemas.openxmlformats.org/drawingml/2006/main" noChangeAspect="1"/>
+            </wp:cNvGraphicFramePr>
+            <a:graphic xmlns:a="http://schemas.openxmlformats.org/drawingml/2006/main">
+              <a:graphicData uri="http://schemas.openxmlformats.org/drawingml/2006/picture">
+                <pic:pic xmlns:pic="http://schemas.openxmlformats.org/drawingml/2006/picture">
+                  <pic:nvPicPr>
+                    <pic:cNvPr id="9" name="Picture 9" descr="Graphical user interface&#10;&#10;Description automatically generated"/>
+                    <pic:cNvPicPr>
+                      <a:picLocks noChangeAspect="1" noChangeArrowheads="1"/>
+                    </pic:cNvPicPr>
+                  </pic:nvPicPr>
+                  <pic:blipFill>
+                    <a:blip r:embed="rId12">
+                      <a:extLst>
+                        <a:ext uri="{28A0092B-C50C-407E-A947-70E740481C1C}">
+                          <a14:useLocalDpi xmlns:a14="http://schemas.microsoft.com/office/drawing/2010/main" val="0"/>
+                        </a:ext>
+                      </a:extLst>
+                    </a:blip>
+                    <a:srcRect/>
+                    <a:stretch>
+                      <a:fillRect/>
+                    </a:stretch>
+                  </pic:blipFill>
+                  <pic:spPr bwMode="auto">
+                    <a:xfrm>
+                      <a:off x="0" y="0"/>
+                      <a:ext cx="5486400" cy="4696460"/>
+                    </a:xfrm>
+                    <a:prstGeom prst="rect">
+                      <a:avLst/>
+                    </a:prstGeom>
+                    <a:noFill/>
+                    <a:ln>
+                      <a:noFill/>
+                    </a:ln>
+                  </pic:spPr>
+                </pic:pic>
+              </a:graphicData>
+            </a:graphic>
+          </wp:inline>
+        </w:drawing>
+      </w:r>
+    </w:p>
+    <w:p>
+      <w:pPr>
+        <w:jc w:val="both"/>
+      </w:pPr>
+    </w:p>
+    <w:p>
+      <w:pPr>
+        <w:jc w:val="both"/>
+      </w:pPr>
+      <w:r>
+        <w:t xml:space="preserve">5) </w:t>
+      </w:r>
+      <w:r>
+        <w:rPr>
+          <w:u w:val="single"/>
+        </w:rPr>
+        <w:t xml:space="preserve">Let’s apply yet another </w:t>
+      </w:r>
+      <w:r>
+        <w:rPr>
+          <w:u w:val="single"/>
+        </w:rPr>
+        <w:t>Butterworth Filter</w:t>
+      </w:r>
+      <w:r>
+        <w:rPr>
+          <w:u w:val="single"/>
+        </w:rPr>
+        <w:t xml:space="preserve"> – and this time one with more weights</w:t>
+      </w:r>
+      <w:r>
+        <w:rPr>
+          <w:u w:val="single"/>
+        </w:rPr>
+        <w:t>.</w:t>
+      </w:r>
+      <w:r>
+        <w:t xml:space="preserve"> Repeat step 4) but this time change the order of the filter.  In other words, increase the number of weights being used in the filter by increasing the parameter N in the </w:t>
       </w:r>
       <w:proofErr w:type="spellStart"/>
       <w:r>
-        <w:t>Lanczos</w:t>
+        <w:t>jupyter</w:t>
       </w:r>
       <w:proofErr w:type="spellEnd"/>
       <w:r>
-        <w:t xml:space="preserve"> filter to remove high frequency noise (i.e., to smooth the data).  What is the influence of increasing/decreasing the window length on the smoothing and the response function (Moving Window Weights) in the </w:t>
+        <w:t xml:space="preserve"> notebook.  What is the impact of increasing N on the filtered dataset, the power spectra, and the moving window weights?  You should see that as you increase N – a sharper cutoff in frequency space occurs in the power spectra.  Why? </w:t>
+      </w:r>
+    </w:p>
+    <w:p>
+      <w:pPr>
+        <w:rPr>
+          <w:rFonts w:ascii="Times New Roman" w:eastAsia="Times New Roman" w:hAnsi="Times New Roman" w:cs="Times New Roman"/>
+        </w:rPr>
+      </w:pPr>
+      <w:r>
+        <w:rPr>
+          <w:noProof/>
+        </w:rPr>
+        <w:lastRenderedPageBreak/>
+        <w:drawing>
+          <wp:inline distT="0" distB="0" distL="0" distR="0" wp14:anchorId="3DB05ADF" wp14:editId="7842C9BE">
+            <wp:extent cx="5486400" cy="4696460"/>
+            <wp:effectExtent l="0" t="0" r="0" b="0"/>
+            <wp:docPr id="10" name="Picture 10" descr="Graphical user interface&#10;&#10;Description automatically generated"/>
+            <wp:cNvGraphicFramePr>
+              <a:graphicFrameLocks xmlns:a="http://schemas.openxmlformats.org/drawingml/2006/main" noChangeAspect="1"/>
+            </wp:cNvGraphicFramePr>
+            <a:graphic xmlns:a="http://schemas.openxmlformats.org/drawingml/2006/main">
+              <a:graphicData uri="http://schemas.openxmlformats.org/drawingml/2006/picture">
+                <pic:pic xmlns:pic="http://schemas.openxmlformats.org/drawingml/2006/picture">
+                  <pic:nvPicPr>
+                    <pic:cNvPr id="10" name="Picture 10" descr="Graphical user interface&#10;&#10;Description automatically generated"/>
+                    <pic:cNvPicPr>
+                      <a:picLocks noChangeAspect="1" noChangeArrowheads="1"/>
+                    </pic:cNvPicPr>
+                  </pic:nvPicPr>
+                  <pic:blipFill>
+                    <a:blip r:embed="rId13">
+                      <a:extLst>
+                        <a:ext uri="{28A0092B-C50C-407E-A947-70E740481C1C}">
+                          <a14:useLocalDpi xmlns:a14="http://schemas.microsoft.com/office/drawing/2010/main" val="0"/>
+                        </a:ext>
+                      </a:extLst>
+                    </a:blip>
+                    <a:srcRect/>
+                    <a:stretch>
+                      <a:fillRect/>
+                    </a:stretch>
+                  </pic:blipFill>
+                  <pic:spPr bwMode="auto">
+                    <a:xfrm>
+                      <a:off x="0" y="0"/>
+                      <a:ext cx="5486400" cy="4696460"/>
+                    </a:xfrm>
+                    <a:prstGeom prst="rect">
+                      <a:avLst/>
+                    </a:prstGeom>
+                    <a:noFill/>
+                    <a:ln>
+                      <a:noFill/>
+                    </a:ln>
+                  </pic:spPr>
+                </pic:pic>
+              </a:graphicData>
+            </a:graphic>
+          </wp:inline>
+        </w:drawing>
+      </w:r>
+    </w:p>
+    <w:p>
+      <w:pPr>
+        <w:jc w:val="both"/>
+      </w:pPr>
+      <w:r>
+        <w:t xml:space="preserve">Increasing N makes the response function in the frequency domain have more tangency. </w:t>
+      </w:r>
+    </w:p>
+    <w:p>
+      <w:pPr>
+        <w:jc w:val="both"/>
+      </w:pPr>
+    </w:p>
+    <w:p>
+      <w:pPr>
+        <w:jc w:val="both"/>
+      </w:pPr>
+    </w:p>
+    <w:p>
+      <w:pPr>
+        <w:jc w:val="both"/>
+      </w:pPr>
+      <w:r>
+        <w:t xml:space="preserve">6) Assess what is “under the hood” of the python function.  How are the edge effects treated?  Why is the function </w:t>
       </w:r>
       <w:proofErr w:type="spellStart"/>
       <w:r>
-        <w:t>Lanczos</w:t>
+        <w:t>filtfilt</w:t>
       </w:r>
       <w:proofErr w:type="spellEnd"/>
       <w:r>
-        <w:t xml:space="preserve"> filter?  What is the influence of increasing/decreasing the cutoff on the smoothing and the response function?</w:t>
-      </w:r>
-    </w:p>
-    <w:p>
-      <w:pPr>
-        <w:jc w:val="both"/>
-      </w:pPr>
-    </w:p>
-    <w:p>
-      <w:pPr>
-        <w:jc w:val="both"/>
-      </w:pPr>
-      <w:r>
-        <w:t>4) Apply a Butterworth filter, a recursive filter.  Compare the response function (Moving Window Weights) with the non-recursive filters analyzed above.</w:t>
-      </w:r>
-    </w:p>
-    <w:p>
-      <w:pPr>
-        <w:jc w:val="both"/>
-        <w:rPr>
-          <w:b/>
-          <w:u w:val="single"/>
-        </w:rPr>
-      </w:pPr>
-    </w:p>
-    <w:p>
-      <w:pPr>
-        <w:rPr>
-          <w:b/>
-          <w:u w:val="single"/>
-        </w:rPr>
-      </w:pPr>
-      <w:r>
-        <w:rPr>
-          <w:b/>
-          <w:u w:val="single"/>
-        </w:rPr>
-        <w:t>Notebook #3</w:t>
-      </w:r>
-      <w:r>
-        <w:rPr>
-          <w:b/>
-          <w:u w:val="single"/>
-        </w:rPr>
-        <w:t xml:space="preserve"> – </w:t>
-      </w:r>
-      <w:r>
-        <w:rPr>
-          <w:b/>
-          <w:u w:val="single"/>
-        </w:rPr>
-        <w:t>Filtering ENSO data</w:t>
-      </w:r>
-    </w:p>
-    <w:p>
-      <w:pPr>
-        <w:jc w:val="both"/>
-        <w:rPr>
-          <w:b/>
-          <w:color w:val="3366FF"/>
-        </w:rPr>
-      </w:pPr>
-      <w:r>
-        <w:rPr>
-          <w:b/>
-          <w:color w:val="3366FF"/>
-        </w:rPr>
-        <w:t>ATOC5860</w:t>
-      </w:r>
-      <w:r>
-        <w:rPr>
-          <w:b/>
-          <w:color w:val="3366FF"/>
-        </w:rPr>
-        <w:t>_applicationlab5_mrbutterworth_example</w:t>
-      </w:r>
-      <w:r>
-        <w:rPr>
-          <w:b/>
-          <w:color w:val="3366FF"/>
-        </w:rPr>
-        <w:t>.</w:t>
-      </w:r>
-      <w:r>
-        <w:rPr>
-          <w:b/>
-          <w:color w:val="3366FF"/>
-        </w:rPr>
-        <w:t>ipynb</w:t>
-      </w:r>
-    </w:p>
-    <w:p>
-      <w:pPr>
-        <w:jc w:val="both"/>
-        <w:rPr>
-          <w:b/>
-        </w:rPr>
-      </w:pPr>
-    </w:p>
-    <w:p>
-      <w:pPr>
-        <w:jc w:val="both"/>
-        <w:rPr>
-          <w:b/>
-        </w:rPr>
-      </w:pPr>
-      <w:r>
-        <w:rPr>
-          <w:b/>
-        </w:rPr>
-        <w:t>LEARNING GOALS:</w:t>
-      </w:r>
-    </w:p>
-    <w:p>
-      <w:pPr>
-        <w:jc w:val="both"/>
-      </w:pPr>
-      <w:r>
-        <w:t xml:space="preserve">1) </w:t>
-      </w:r>
-      <w:r>
-        <w:t>Assess the influence of filtering on data in both the time domain (i.e., in time series plots) and the spectral domain (i.e., in plots of the power spectra).</w:t>
-      </w:r>
-    </w:p>
-    <w:p>
-      <w:pPr>
-        <w:jc w:val="both"/>
-      </w:pPr>
-      <w:r>
-        <w:t>2</w:t>
-      </w:r>
-      <w:r>
-        <w:t xml:space="preserve">) </w:t>
-      </w:r>
-      <w:r>
-        <w:t>Apply a Butterworth filter to remove power of specific frequencies from a time series.</w:t>
-      </w:r>
-    </w:p>
-    <w:p>
-      <w:pPr>
-        <w:jc w:val="both"/>
-      </w:pPr>
-      <w:r>
-        <w:t xml:space="preserve">3) Contrast the influence of differing window weights on the filtered dataset both in the time domain and the spectral domain. </w:t>
-      </w:r>
-    </w:p>
-    <w:p>
-      <w:pPr>
-        <w:jc w:val="both"/>
-      </w:pPr>
-      <w:r>
-        <w:t>4) Calculate the response function using the Convolution Theorem.</w:t>
-      </w:r>
-    </w:p>
-    <w:p>
-      <w:pPr>
-        <w:jc w:val="both"/>
-      </w:pPr>
-      <w:r>
-        <w:t xml:space="preserve">5) Assess why the python function </w:t>
-      </w:r>
-      <w:proofErr w:type="spellStart"/>
-      <w:r>
-        <w:t>filtfilt</w:t>
-      </w:r>
-      <w:proofErr w:type="spellEnd"/>
-      <w:r>
-        <w:t xml:space="preserve"> is filtering twice.</w:t>
-      </w:r>
-    </w:p>
-    <w:p>
-      <w:pPr>
-        <w:jc w:val="both"/>
-        <w:rPr>
-          <w:b/>
-          <w:u w:val="single"/>
-        </w:rPr>
-      </w:pPr>
-    </w:p>
-    <w:p>
-      <w:pPr>
-        <w:jc w:val="both"/>
-      </w:pPr>
-      <w:r>
-        <w:rPr>
-          <w:b/>
-        </w:rPr>
-        <w:t xml:space="preserve">DATA and </w:t>
-      </w:r>
-      <w:r>
-        <w:rPr>
-          <w:b/>
-        </w:rPr>
-        <w:t>UNDERLYING SCIENCE</w:t>
-      </w:r>
-      <w:r>
-        <w:rPr>
-          <w:b/>
-        </w:rPr>
-        <w:t>:</w:t>
-      </w:r>
-      <w:r>
-        <w:t xml:space="preserve">  </w:t>
-      </w:r>
-    </w:p>
-    <w:p>
-      <w:pPr>
-        <w:jc w:val="both"/>
-      </w:pPr>
-      <w:r>
-        <w:t xml:space="preserve">In this notebook, you analyze monthly sea surface temperature anomalies in the Nino3.4 region from the Community Earth System (CESM) Large Ensemble project fully coupled 1850 control run (http://www.cesm.ucar.edu/projects/community-projects/LENS/). A reminder that </w:t>
-      </w:r>
-      <w:proofErr w:type="gramStart"/>
-      <w:r>
-        <w:t>an</w:t>
-      </w:r>
-      <w:proofErr w:type="gramEnd"/>
-      <w:r>
-        <w:t xml:space="preserve"> pre-industrial control run has perpetual 1850 conditions (i.e., they have constant 1850 climate). The file containing the data is in netcdf4 format: CESM1_LENS_Coupled_Control.cvdp_data.401-2200.nc</w:t>
-      </w:r>
-    </w:p>
-    <w:p>
-      <w:pPr>
-        <w:jc w:val="both"/>
-      </w:pPr>
-    </w:p>
-    <w:p>
-      <w:pPr>
-        <w:jc w:val="both"/>
-        <w:rPr>
-          <w:i/>
-          <w:u w:val="single"/>
-        </w:rPr>
-      </w:pPr>
-      <w:r>
-        <w:rPr>
-          <w:i/>
-          <w:u w:val="single"/>
-        </w:rPr>
-        <w:t>Does this all look and s</w:t>
-      </w:r>
-      <w:r>
-        <w:rPr>
-          <w:i/>
-          <w:u w:val="single"/>
-        </w:rPr>
-        <w:t>ound</w:t>
-      </w:r>
-      <w:r>
-        <w:rPr>
-          <w:i/>
-          <w:u w:val="single"/>
-        </w:rPr>
-        <w:t xml:space="preserve"> really</w:t>
-      </w:r>
-      <w:r>
-        <w:rPr>
-          <w:i/>
-          <w:u w:val="single"/>
-        </w:rPr>
-        <w:t xml:space="preserve"> familiar? </w:t>
-      </w:r>
-      <w:r>
-        <w:rPr>
-          <w:i/>
-          <w:u w:val="single"/>
-        </w:rPr>
-        <w:t xml:space="preserve">It should!! </w:t>
-      </w:r>
-      <w:r>
-        <w:rPr>
-          <w:i/>
-          <w:u w:val="single"/>
-        </w:rPr>
-        <w:t xml:space="preserve">This dataset </w:t>
-      </w:r>
-      <w:r>
-        <w:rPr>
-          <w:i/>
-          <w:u w:val="single"/>
-        </w:rPr>
-        <w:t>is the</w:t>
-      </w:r>
-      <w:r>
-        <w:rPr>
-          <w:i/>
-          <w:u w:val="single"/>
-        </w:rPr>
-        <w:t xml:space="preserve"> same one you analyzed in Homework #4.</w:t>
-      </w:r>
-    </w:p>
-    <w:p>
-      <w:pPr>
-        <w:jc w:val="both"/>
-        <w:rPr>
-          <w:b/>
-        </w:rPr>
-      </w:pPr>
-    </w:p>
-    <w:p>
-      <w:pPr>
-        <w:jc w:val="both"/>
-      </w:pPr>
-      <w:r>
-        <w:rPr>
-          <w:b/>
-        </w:rPr>
-        <w:t>Questions to guide your analysis of Notebook #3</w:t>
-      </w:r>
-      <w:r>
-        <w:rPr>
-          <w:b/>
-        </w:rPr>
-        <w:t>:</w:t>
-      </w:r>
-      <w:r>
-        <w:t xml:space="preserve">  </w:t>
-      </w:r>
-    </w:p>
-    <w:p>
-      <w:pPr>
-        <w:jc w:val="both"/>
-      </w:pPr>
-    </w:p>
-    <w:p>
-      <w:pPr>
-        <w:jc w:val="both"/>
-      </w:pPr>
-      <w:r>
-        <w:t xml:space="preserve">1) </w:t>
-      </w:r>
-      <w:r>
-        <w:rPr>
-          <w:u w:val="single"/>
-        </w:rPr>
-        <w:t xml:space="preserve">Look at your data! </w:t>
-      </w:r>
-      <w:r>
-        <w:t>Read in your data</w:t>
-      </w:r>
-      <w:r>
-        <w:t xml:space="preserve"> and Make a plot of your data</w:t>
-      </w:r>
-      <w:r>
-        <w:t xml:space="preserve">.  Make sure your data </w:t>
-      </w:r>
-      <w:r>
-        <w:t>are anomalies</w:t>
-      </w:r>
-      <w:r>
-        <w:t xml:space="preserve"> (i.e., the mean has been removed).</w:t>
-      </w:r>
-      <w:r>
-        <w:t xml:space="preserve">  Look at your data.  Do you see variance at frequencies that you might be able to remove? </w:t>
-      </w:r>
-    </w:p>
-    <w:p>
-      <w:pPr>
-        <w:jc w:val="both"/>
-        <w:rPr>
-          <w:b/>
-          <w:u w:val="single"/>
-        </w:rPr>
-      </w:pPr>
-    </w:p>
-    <w:p>
-      <w:pPr>
-        <w:jc w:val="both"/>
-      </w:pPr>
-      <w:r>
-        <w:t xml:space="preserve">2) </w:t>
-      </w:r>
-      <w:r>
-        <w:rPr>
-          <w:u w:val="single"/>
-        </w:rPr>
-        <w:t xml:space="preserve">Calculate the power spectrum of your </w:t>
-      </w:r>
-      <w:r>
-        <w:rPr>
-          <w:u w:val="single"/>
-        </w:rPr>
-        <w:t xml:space="preserve">original </w:t>
-      </w:r>
-      <w:r>
-        <w:rPr>
-          <w:u w:val="single"/>
-        </w:rPr>
-        <w:t>data.</w:t>
-      </w:r>
-      <w:r>
-        <w:t xml:space="preserve"> </w:t>
-      </w:r>
-      <w:r>
-        <w:t xml:space="preserve">Calculate the power spectra of the Nino3.4 SST index (variable called “nino34”) in the fully coupled model 1850 control run.  Apply the analysis to the first 700 years </w:t>
-      </w:r>
-      <w:r>
-        <w:t>of the run</w:t>
-      </w:r>
-      <w:r>
-        <w:t xml:space="preserve">. Use Welch’s method (WOSA!) with a </w:t>
-      </w:r>
-      <w:proofErr w:type="spellStart"/>
-      <w:r>
-        <w:t>Hanning</w:t>
-      </w:r>
-      <w:proofErr w:type="spellEnd"/>
-      <w:r>
-        <w:t xml:space="preserve"> window and a window length of 50 years. Make a plot of normaliz</w:t>
-      </w:r>
-      <w:r>
-        <w:t xml:space="preserve">ed spectral </w:t>
-      </w:r>
-      <w:r>
-        <w:lastRenderedPageBreak/>
-        <w:t>power vs. frequency.  Where is their power that you might be able to remove with filtering?</w:t>
-      </w:r>
-    </w:p>
-    <w:p>
-      <w:pPr>
-        <w:jc w:val="both"/>
-      </w:pPr>
-    </w:p>
-    <w:p>
-      <w:pPr>
-        <w:jc w:val="both"/>
-      </w:pPr>
-      <w:r>
-        <w:t xml:space="preserve">3) </w:t>
-      </w:r>
-      <w:r>
-        <w:rPr>
-          <w:u w:val="single"/>
-        </w:rPr>
-        <w:t>Apply a Butterworth Filter.</w:t>
-      </w:r>
-      <w:r>
-        <w:t xml:space="preserve"> Use a Butterworth filter to remove all spectral power at frequencies greater than 0.04 per month (i.e., less than 2 year). Use an order 1 Butterworth filter (N=1, 1 weight).  Replot the original data and the filtered data. Calculate the power spectra of your filtered data.  Assess the influence of your filtering in both in time domain (i.e., by comparing the original data time series and filtered time series data) and the frequency domain (i.e., by comparing the power spectrum of the original data and the power spectrum of the filtered data).  Look at the response function of the filter in spectral domain using the convolution theorem. Well that was pretty boring… we still have most of the power retained….</w:t>
-      </w:r>
-    </w:p>
-    <w:p>
-      <w:pPr>
-        <w:jc w:val="both"/>
-      </w:pPr>
-    </w:p>
-    <w:p>
-      <w:pPr>
-        <w:jc w:val="both"/>
-      </w:pPr>
-      <w:r>
-        <w:t xml:space="preserve">4) </w:t>
-      </w:r>
-      <w:r>
-        <w:rPr>
-          <w:u w:val="single"/>
-        </w:rPr>
-        <w:t xml:space="preserve">Let’s apply another </w:t>
-      </w:r>
-      <w:r>
-        <w:rPr>
-          <w:u w:val="single"/>
-        </w:rPr>
-        <w:t>Butterworth Filter</w:t>
-      </w:r>
-      <w:r>
-        <w:rPr>
-          <w:u w:val="single"/>
-        </w:rPr>
-        <w:t xml:space="preserve"> and this time really get rid of ENSO power!</w:t>
-      </w:r>
-      <w:r>
-        <w:rPr>
-          <w:u w:val="single"/>
-        </w:rPr>
-        <w:t>.</w:t>
-      </w:r>
-      <w:r>
-        <w:t xml:space="preserve"> Let’s really have some fun with the Butterworth filter and have a big impact on our data...  Let’s remove ENSO variability from our original timeseries.  Apply the Butterworth filter but this time change the frequency that you are cutting off to 0.01 per month (i.e., remove all power with timescales less than 8 years).  Use an order 1 filter (N=1). Replot the original data and the filtered data. Calculate the power spectra of your filtered data. Assess the influence of your filtering in both in time domain (i.e., by comparing the original data time series and filtered time series data) and the frequency domain (i.e., by comparing the power spectrum of the original data and the power spectrum of the filtered data).</w:t>
-      </w:r>
-      <w:r>
-        <w:t xml:space="preserve"> </w:t>
-      </w:r>
-      <w:r>
-        <w:t>Look at the response function of the filter in spectral domain using the convolution theorem.</w:t>
-      </w:r>
-    </w:p>
-    <w:p>
-      <w:pPr>
-        <w:jc w:val="both"/>
-      </w:pPr>
-    </w:p>
-    <w:p>
-      <w:pPr>
-        <w:jc w:val="both"/>
-      </w:pPr>
-      <w:r>
-        <w:t xml:space="preserve">5) </w:t>
-      </w:r>
-      <w:r>
-        <w:rPr>
-          <w:u w:val="single"/>
-        </w:rPr>
-        <w:t xml:space="preserve">Let’s apply yet another </w:t>
-      </w:r>
-      <w:r>
-        <w:rPr>
-          <w:u w:val="single"/>
-        </w:rPr>
-        <w:t>Butterworth Filter</w:t>
-      </w:r>
-      <w:r>
-        <w:rPr>
-          <w:u w:val="single"/>
-        </w:rPr>
-        <w:t xml:space="preserve"> – and this time one with more weights</w:t>
-      </w:r>
-      <w:r>
-        <w:rPr>
-          <w:u w:val="single"/>
-        </w:rPr>
-        <w:t>.</w:t>
-      </w:r>
-      <w:r>
-        <w:t xml:space="preserve"> Repeat step 4) but this time change the order of the filter.  In other words, increase the number of weights being used in the filter by increasing the parameter N in the </w:t>
-      </w:r>
-      <w:proofErr w:type="spellStart"/>
-      <w:r>
-        <w:t>jupyter</w:t>
-      </w:r>
-      <w:proofErr w:type="spellEnd"/>
-      <w:r>
-        <w:t xml:space="preserve"> notebook.  What is the impact of increasing N on the filtered dataset, the power spectra, and the moving window weights?  You should see that as you increase N – a sharper cutoff in frequency space occurs in the power spectra.  Why? </w:t>
-      </w:r>
-    </w:p>
-    <w:p>
-      <w:pPr>
-        <w:jc w:val="both"/>
-      </w:pPr>
-    </w:p>
-    <w:p>
-      <w:pPr>
-        <w:jc w:val="both"/>
-      </w:pPr>
-      <w:r>
-        <w:t xml:space="preserve">6) Assess what is “under the hood” of the python function.  How are the edge effects treated?  Why is the function </w:t>
-      </w:r>
-      <w:proofErr w:type="spellStart"/>
-      <w:r>
-        <w:t>filtfilt</w:t>
-      </w:r>
-      <w:proofErr w:type="spellEnd"/>
-      <w:r>
         <w:t xml:space="preserve"> filtering twice?</w:t>
       </w:r>
     </w:p>
     <w:p>
       <w:pPr>
         <w:jc w:val="both"/>
+      </w:pPr>
+    </w:p>
+    <w:p>
+      <w:pPr>
+        <w:rPr>
+          <w:rFonts w:ascii="Times New Roman" w:eastAsia="Times New Roman" w:hAnsi="Times New Roman" w:cs="Times New Roman"/>
+        </w:rPr>
       </w:pPr>
     </w:p>
     <w:p>
@@ -1107,7 +2048,7 @@
 </file>
 
 <file path=word/styles.xml><?xml version="1.0" encoding="utf-8"?>
-<w:styles xmlns:mc="http://schemas.openxmlformats.org/markup-compatibility/2006" xmlns:r="http://schemas.openxmlformats.org/officeDocument/2006/relationships" xmlns:w="http://schemas.openxmlformats.org/wordprocessingml/2006/main" xmlns:w14="http://schemas.microsoft.com/office/word/2010/wordml" xmlns:w15="http://schemas.microsoft.com/office/word/2012/wordml" xmlns:w16cex="http://schemas.microsoft.com/office/word/2018/wordml/cex" xmlns:w16cid="http://schemas.microsoft.com/office/word/2016/wordml/cid" xmlns:w16="http://schemas.microsoft.com/office/word/2018/wordml" xmlns:w16sdtdh="http://schemas.microsoft.com/office/word/2020/wordml/sdtdatahash" xmlns:w16se="http://schemas.microsoft.com/office/word/2015/wordml/symex" mc:Ignorable="w14 w15 w16se w16cid w16 w16cex w16sdtdh">
+<w:styles xmlns:mc="http://schemas.openxmlformats.org/markup-compatibility/2006" xmlns:r="http://schemas.openxmlformats.org/officeDocument/2006/relationships" xmlns:w="http://schemas.openxmlformats.org/wordprocessingml/2006/main" xmlns:w14="http://schemas.microsoft.com/office/word/2010/wordml" xmlns:w15="http://schemas.microsoft.com/office/word/2012/wordml" xmlns:w16cex="http://schemas.microsoft.com/office/word/2018/wordml/cex" xmlns:w16cid="http://schemas.microsoft.com/office/word/2016/wordml/cid" xmlns:w16="http://schemas.microsoft.com/office/word/2018/wordml" xmlns:w16se="http://schemas.microsoft.com/office/word/2015/wordml/symex" mc:Ignorable="w14 w15 w16se w16cid w16 w16cex">
   <w:docDefaults>
     <w:rPrDefault>
       <w:rPr>

</xml_diff>